<commit_message>
primeira versao de tela de apresentacao
</commit_message>
<xml_diff>
--- a/Figuras IGT Tool.docx
+++ b/Figuras IGT Tool.docx
@@ -1,14 +1,9 @@
 
 <file path=word/document.xml><?xml version="1.0" encoding="utf-8"?>
-<w:document xmlns:wpc="http://schemas.microsoft.com/office/word/2010/wordprocessingCanvas" xmlns:mc="http://schemas.openxmlformats.org/markup-compatibility/2006" xmlns:o="urn:schemas-microsoft-com:office:office" xmlns:r="http://schemas.openxmlformats.org/officeDocument/2006/relationships" xmlns:m="http://schemas.openxmlformats.org/officeDocument/2006/math" xmlns:v="urn:schemas-microsoft-com:vml" xmlns:wp14="http://schemas.microsoft.com/office/word/2010/wordprocessingDrawing" xmlns:wp="http://schemas.openxmlformats.org/drawingml/2006/wordprocessingDrawing" xmlns:w10="urn:schemas-microsoft-com:office:word" xmlns:w="http://schemas.openxmlformats.org/wordprocessingml/2006/main" xmlns:w14="http://schemas.microsoft.com/office/word/2010/wordml" xmlns:w15="http://schemas.microsoft.com/office/word/2012/wordml" xmlns:wpg="http://schemas.microsoft.com/office/word/2010/wordprocessingGroup" xmlns:wpi="http://schemas.microsoft.com/office/word/2010/wordprocessingInk" xmlns:wne="http://schemas.microsoft.com/office/word/2006/wordml" xmlns:wps="http://schemas.microsoft.com/office/word/2010/wordprocessingShape" xmlns:a="http://schemas.openxmlformats.org/drawingml/2006/main" xmlns:pic="http://schemas.openxmlformats.org/drawingml/2006/picture" xmlns:a14="http://schemas.microsoft.com/office/drawing/2010/main" mc:Ignorable="w14 w15 wp14">
+<w:document xmlns:wpc="http://schemas.microsoft.com/office/word/2010/wordprocessingCanvas" xmlns:cx="http://schemas.microsoft.com/office/drawing/2014/chartex" xmlns:cx1="http://schemas.microsoft.com/office/drawing/2015/9/8/chartex" xmlns:cx2="http://schemas.microsoft.com/office/drawing/2015/10/21/chartex" xmlns:cx3="http://schemas.microsoft.com/office/drawing/2016/5/9/chartex" xmlns:cx4="http://schemas.microsoft.com/office/drawing/2016/5/10/chartex" xmlns:cx5="http://schemas.microsoft.com/office/drawing/2016/5/11/chartex" xmlns:cx6="http://schemas.microsoft.com/office/drawing/2016/5/12/chartex" xmlns:cx7="http://schemas.microsoft.com/office/drawing/2016/5/13/chartex" xmlns:cx8="http://schemas.microsoft.com/office/drawing/2016/5/14/chartex" xmlns:mc="http://schemas.openxmlformats.org/markup-compatibility/2006" xmlns:aink="http://schemas.microsoft.com/office/drawing/2016/ink" xmlns:am3d="http://schemas.microsoft.com/office/drawing/2017/model3d" xmlns:o="urn:schemas-microsoft-com:office:office" xmlns:oel="http://schemas.microsoft.com/office/2019/extlst" xmlns:r="http://schemas.openxmlformats.org/officeDocument/2006/relationships" xmlns:m="http://schemas.openxmlformats.org/officeDocument/2006/math" xmlns:v="urn:schemas-microsoft-com:vml" xmlns:wp14="http://schemas.microsoft.com/office/word/2010/wordprocessingDrawing" xmlns:wp="http://schemas.openxmlformats.org/drawingml/2006/wordprocessingDrawing" xmlns:w10="urn:schemas-microsoft-com:office:word" xmlns:w="http://schemas.openxmlformats.org/wordprocessingml/2006/main" xmlns:w14="http://schemas.microsoft.com/office/word/2010/wordml" xmlns:w15="http://schemas.microsoft.com/office/word/2012/wordml" xmlns:w16cex="http://schemas.microsoft.com/office/word/2018/wordml/cex" xmlns:w16cid="http://schemas.microsoft.com/office/word/2016/wordml/cid" xmlns:w16="http://schemas.microsoft.com/office/word/2018/wordml" xmlns:w16sdtdh="http://schemas.microsoft.com/office/word/2020/wordml/sdtdatahash" xmlns:w16se="http://schemas.microsoft.com/office/word/2015/wordml/symex" xmlns:wpg="http://schemas.microsoft.com/office/word/2010/wordprocessingGroup" xmlns:wpi="http://schemas.microsoft.com/office/word/2010/wordprocessingInk" xmlns:wne="http://schemas.microsoft.com/office/word/2006/wordml" xmlns:wps="http://schemas.microsoft.com/office/word/2010/wordprocessingShape" mc:Ignorable="w14 w15 w16se w16cid w16 w16cex w16sdtdh wp14">
   <w:body>
-    <w:p xmlns:wp14="http://schemas.microsoft.com/office/word/2010/wordml" wp14:textId="264046A6">
-      <w:pPr>
-        <w:pStyle w:val="Normal"/>
-      </w:pPr>
-      <w:bookmarkStart w:name="_GoBack" w:id="0"/>
-      <w:bookmarkEnd w:id="0"/>
-      <w:hyperlink r:id="R42ab6a51806740ba">
+    <w:p>
+      <w:hyperlink r:id="rId4">
         <w:r>
           <w:rPr>
             <w:rStyle w:val="Hyperlink"/>
@@ -19,35 +14,33 @@
     </w:p>
     <w:p>
       <w:pPr>
-        <w:pStyle w:val="Normal"/>
-        <w:rPr>
-          <w:rFonts w:ascii="Calibri" w:hAnsi="Calibri" w:eastAsia="Calibri" w:cs="Calibri"/>
-          <w:noProof w:val="0"/>
-          <w:sz w:val="22"/>
-          <w:szCs w:val="22"/>
-          <w:lang w:val="pt-BR"/>
+        <w:rPr>
+          <w:noProof/>
         </w:rPr>
       </w:pPr>
       <w:r>
+        <w:rPr>
+          <w:noProof/>
+        </w:rPr>
         <w:drawing>
-          <wp:inline wp14:editId="45C47DC2" wp14:anchorId="78D0424E">
+          <wp:inline distT="0" distB="0" distL="0" distR="0" wp14:anchorId="78D0424E" wp14:editId="45C47DC2">
             <wp:extent cx="2994338" cy="1771650"/>
             <wp:effectExtent l="0" t="0" r="0" b="0"/>
-            <wp:docPr id="468698126" name="" title=""/>
+            <wp:docPr id="468698126" name="Imagem 468698126"/>
             <wp:cNvGraphicFramePr>
-              <a:graphicFrameLocks noChangeAspect="1"/>
+              <a:graphicFrameLocks xmlns:a="http://schemas.openxmlformats.org/drawingml/2006/main" noChangeAspect="1"/>
             </wp:cNvGraphicFramePr>
-            <a:graphic>
+            <a:graphic xmlns:a="http://schemas.openxmlformats.org/drawingml/2006/main">
               <a:graphicData uri="http://schemas.openxmlformats.org/drawingml/2006/picture">
-                <pic:pic>
+                <pic:pic xmlns:pic="http://schemas.openxmlformats.org/drawingml/2006/picture">
                   <pic:nvPicPr>
                     <pic:cNvPr id="0" name=""/>
                     <pic:cNvPicPr/>
                   </pic:nvPicPr>
                   <pic:blipFill>
-                    <a:blip r:embed="Rdd5bdd459dbc46ee">
-                      <a:extLst xmlns:a="http://schemas.openxmlformats.org/drawingml/2006/main">
-                        <a:ext xmlns:a="http://schemas.openxmlformats.org/drawingml/2006/main" uri="{28A0092B-C50C-407E-A947-70E740481C1C}">
+                    <a:blip r:embed="rId5">
+                      <a:extLst>
+                        <a:ext uri="{28A0092B-C50C-407E-A947-70E740481C1C}">
                           <a14:useLocalDpi xmlns:a14="http://schemas.microsoft.com/office/drawing/2010/main" val="0"/>
                         </a:ext>
                       </a:extLst>
@@ -57,7 +50,7 @@
                     </a:stretch>
                   </pic:blipFill>
                   <pic:spPr>
-                    <a:xfrm rot="0" flipH="0" flipV="0">
+                    <a:xfrm>
                       <a:off x="0" y="0"/>
                       <a:ext cx="2994338" cy="1771650"/>
                     </a:xfrm>
@@ -72,25 +65,28 @@
         </w:drawing>
       </w:r>
       <w:r>
+        <w:rPr>
+          <w:noProof/>
+        </w:rPr>
         <w:drawing>
-          <wp:inline wp14:editId="78041463" wp14:anchorId="17D7B917">
+          <wp:inline distT="0" distB="0" distL="0" distR="0" wp14:anchorId="17D7B917" wp14:editId="78041463">
             <wp:extent cx="2562225" cy="1663707"/>
             <wp:effectExtent l="0" t="0" r="0" b="0"/>
-            <wp:docPr id="566832326" name="" title=""/>
+            <wp:docPr id="566832326" name="Imagem 566832326"/>
             <wp:cNvGraphicFramePr>
-              <a:graphicFrameLocks noChangeAspect="1"/>
+              <a:graphicFrameLocks xmlns:a="http://schemas.openxmlformats.org/drawingml/2006/main" noChangeAspect="1"/>
             </wp:cNvGraphicFramePr>
-            <a:graphic>
+            <a:graphic xmlns:a="http://schemas.openxmlformats.org/drawingml/2006/main">
               <a:graphicData uri="http://schemas.openxmlformats.org/drawingml/2006/picture">
-                <pic:pic>
+                <pic:pic xmlns:pic="http://schemas.openxmlformats.org/drawingml/2006/picture">
                   <pic:nvPicPr>
                     <pic:cNvPr id="0" name=""/>
                     <pic:cNvPicPr/>
                   </pic:nvPicPr>
                   <pic:blipFill>
-                    <a:blip r:embed="R7b3d138211544d16">
-                      <a:extLst xmlns:a="http://schemas.openxmlformats.org/drawingml/2006/main">
-                        <a:ext xmlns:a="http://schemas.openxmlformats.org/drawingml/2006/main" uri="{28A0092B-C50C-407E-A947-70E740481C1C}">
+                    <a:blip r:embed="rId6">
+                      <a:extLst>
+                        <a:ext uri="{28A0092B-C50C-407E-A947-70E740481C1C}">
                           <a14:useLocalDpi xmlns:a14="http://schemas.microsoft.com/office/drawing/2010/main" val="0"/>
                         </a:ext>
                       </a:extLst>
@@ -100,7 +96,7 @@
                     </a:stretch>
                   </pic:blipFill>
                   <pic:spPr>
-                    <a:xfrm rot="0" flipH="0" flipV="0">
+                    <a:xfrm>
                       <a:off x="0" y="0"/>
                       <a:ext cx="2562225" cy="1663707"/>
                     </a:xfrm>
@@ -115,25 +111,28 @@
         </w:drawing>
       </w:r>
       <w:r>
+        <w:rPr>
+          <w:noProof/>
+        </w:rPr>
         <w:drawing>
-          <wp:inline wp14:editId="1FC75D11" wp14:anchorId="38197530">
+          <wp:inline distT="0" distB="0" distL="0" distR="0" wp14:anchorId="38197530" wp14:editId="1FC75D11">
             <wp:extent cx="1314450" cy="981075"/>
             <wp:effectExtent l="0" t="0" r="0" b="0"/>
-            <wp:docPr id="519698571" name="" title=""/>
+            <wp:docPr id="519698571" name="Imagem 519698571"/>
             <wp:cNvGraphicFramePr>
-              <a:graphicFrameLocks noChangeAspect="1"/>
+              <a:graphicFrameLocks xmlns:a="http://schemas.openxmlformats.org/drawingml/2006/main" noChangeAspect="1"/>
             </wp:cNvGraphicFramePr>
-            <a:graphic>
+            <a:graphic xmlns:a="http://schemas.openxmlformats.org/drawingml/2006/main">
               <a:graphicData uri="http://schemas.openxmlformats.org/drawingml/2006/picture">
-                <pic:pic>
+                <pic:pic xmlns:pic="http://schemas.openxmlformats.org/drawingml/2006/picture">
                   <pic:nvPicPr>
                     <pic:cNvPr id="0" name=""/>
                     <pic:cNvPicPr/>
                   </pic:nvPicPr>
                   <pic:blipFill>
-                    <a:blip r:embed="R032ca79ab8b340b3">
-                      <a:extLst xmlns:a="http://schemas.openxmlformats.org/drawingml/2006/main">
-                        <a:ext xmlns:a="http://schemas.openxmlformats.org/drawingml/2006/main" uri="{28A0092B-C50C-407E-A947-70E740481C1C}">
+                    <a:blip r:embed="rId7">
+                      <a:extLst>
+                        <a:ext uri="{28A0092B-C50C-407E-A947-70E740481C1C}">
                           <a14:useLocalDpi xmlns:a14="http://schemas.microsoft.com/office/drawing/2010/main" val="0"/>
                         </a:ext>
                       </a:extLst>
@@ -143,7 +142,7 @@
                     </a:stretch>
                   </pic:blipFill>
                   <pic:spPr>
-                    <a:xfrm rot="0" flipH="0" flipV="0">
+                    <a:xfrm>
                       <a:off x="0" y="0"/>
                       <a:ext cx="1314450" cy="981075"/>
                     </a:xfrm>
@@ -158,25 +157,28 @@
         </w:drawing>
       </w:r>
       <w:r>
+        <w:rPr>
+          <w:noProof/>
+        </w:rPr>
         <w:drawing>
-          <wp:inline wp14:editId="26BD8D32" wp14:anchorId="29451D9E">
+          <wp:inline distT="0" distB="0" distL="0" distR="0" wp14:anchorId="29451D9E" wp14:editId="26BD8D32">
             <wp:extent cx="1152525" cy="1019175"/>
             <wp:effectExtent l="0" t="0" r="0" b="0"/>
-            <wp:docPr id="859948521" name="" title=""/>
+            <wp:docPr id="859948521" name="Imagem 859948521"/>
             <wp:cNvGraphicFramePr>
-              <a:graphicFrameLocks noChangeAspect="1"/>
+              <a:graphicFrameLocks xmlns:a="http://schemas.openxmlformats.org/drawingml/2006/main" noChangeAspect="1"/>
             </wp:cNvGraphicFramePr>
-            <a:graphic>
+            <a:graphic xmlns:a="http://schemas.openxmlformats.org/drawingml/2006/main">
               <a:graphicData uri="http://schemas.openxmlformats.org/drawingml/2006/picture">
-                <pic:pic>
+                <pic:pic xmlns:pic="http://schemas.openxmlformats.org/drawingml/2006/picture">
                   <pic:nvPicPr>
                     <pic:cNvPr id="0" name=""/>
                     <pic:cNvPicPr/>
                   </pic:nvPicPr>
                   <pic:blipFill>
-                    <a:blip r:embed="Rdfade018c6f44282">
-                      <a:extLst xmlns:a="http://schemas.openxmlformats.org/drawingml/2006/main">
-                        <a:ext xmlns:a="http://schemas.openxmlformats.org/drawingml/2006/main" uri="{28A0092B-C50C-407E-A947-70E740481C1C}">
+                    <a:blip r:embed="rId8">
+                      <a:extLst>
+                        <a:ext uri="{28A0092B-C50C-407E-A947-70E740481C1C}">
                           <a14:useLocalDpi xmlns:a14="http://schemas.microsoft.com/office/drawing/2010/main" val="0"/>
                         </a:ext>
                       </a:extLst>
@@ -186,7 +188,7 @@
                     </a:stretch>
                   </pic:blipFill>
                   <pic:spPr>
-                    <a:xfrm rot="0" flipH="0" flipV="0">
+                    <a:xfrm>
                       <a:off x="0" y="0"/>
                       <a:ext cx="1152525" cy="1019175"/>
                     </a:xfrm>
@@ -201,25 +203,95 @@
         </w:drawing>
       </w:r>
       <w:r>
+        <w:rPr>
+          <w:noProof/>
+        </w:rPr>
         <w:drawing>
-          <wp:inline wp14:editId="7F1543AC" wp14:anchorId="0F96D3C1">
-            <wp:extent cx="2827866" cy="1590675"/>
+          <wp:inline distT="0" distB="0" distL="0" distR="0" wp14:anchorId="6F826286" wp14:editId="780AA404">
+            <wp:extent cx="2230472" cy="593725"/>
             <wp:effectExtent l="0" t="0" r="0" b="0"/>
-            <wp:docPr id="137511978" name="" title=""/>
+            <wp:docPr id="137511978" name="Imagem 137511978" descr="Logotipo&#10;&#10;Descrição gerada automaticamente"/>
             <wp:cNvGraphicFramePr>
-              <a:graphicFrameLocks noChangeAspect="1"/>
+              <a:graphicFrameLocks xmlns:a="http://schemas.openxmlformats.org/drawingml/2006/main" noChangeAspect="1"/>
             </wp:cNvGraphicFramePr>
-            <a:graphic>
+            <a:graphic xmlns:a="http://schemas.openxmlformats.org/drawingml/2006/main">
               <a:graphicData uri="http://schemas.openxmlformats.org/drawingml/2006/picture">
-                <pic:pic>
+                <pic:pic xmlns:pic="http://schemas.openxmlformats.org/drawingml/2006/picture">
+                  <pic:nvPicPr>
+                    <pic:cNvPr id="137511978" name="Imagem 137511978" descr="Logotipo&#10;&#10;Descrição gerada automaticamente"/>
+                    <pic:cNvPicPr/>
+                  </pic:nvPicPr>
+                  <pic:blipFill rotWithShape="1">
+                    <a:blip r:embed="rId9" cstate="print">
+                      <a:extLst>
+                        <a:ext uri="{28A0092B-C50C-407E-A947-70E740481C1C}">
+                          <a14:useLocalDpi xmlns:a14="http://schemas.microsoft.com/office/drawing/2010/main" val="0"/>
+                        </a:ext>
+                      </a:extLst>
+                    </a:blip>
+                    <a:srcRect l="11066" t="30182" r="9933" b="32433"/>
+                    <a:stretch/>
+                  </pic:blipFill>
+                  <pic:spPr bwMode="auto">
+                    <a:xfrm>
+                      <a:off x="0" y="0"/>
+                      <a:ext cx="2234063" cy="594681"/>
+                    </a:xfrm>
+                    <a:prstGeom prst="rect">
+                      <a:avLst/>
+                    </a:prstGeom>
+                    <a:ln>
+                      <a:noFill/>
+                    </a:ln>
+                    <a:extLst>
+                      <a:ext uri="{53640926-AAD7-44D8-BBD7-CCE9431645EC}">
+                        <a14:shadowObscured xmlns:a14="http://schemas.microsoft.com/office/drawing/2010/main"/>
+                      </a:ext>
+                    </a:extLst>
+                  </pic:spPr>
+                </pic:pic>
+              </a:graphicData>
+            </a:graphic>
+          </wp:inline>
+        </w:drawing>
+      </w:r>
+    </w:p>
+    <w:p>
+      <w:pPr>
+        <w:rPr>
+          <w:noProof/>
+        </w:rPr>
+      </w:pPr>
+    </w:p>
+    <w:p>
+      <w:pPr>
+        <w:rPr>
+          <w:rFonts w:ascii="Calibri" w:eastAsia="Calibri" w:hAnsi="Calibri" w:cs="Calibri"/>
+        </w:rPr>
+      </w:pPr>
+      <w:r>
+        <w:rPr>
+          <w:noProof/>
+        </w:rPr>
+        <w:drawing>
+          <wp:inline distT="0" distB="0" distL="0" distR="0" wp14:anchorId="6AF28070" wp14:editId="3BF5F4D5">
+            <wp:extent cx="2514600" cy="1352550"/>
+            <wp:effectExtent l="0" t="0" r="0" b="0"/>
+            <wp:docPr id="681814884" name="Imagem 681814884"/>
+            <wp:cNvGraphicFramePr>
+              <a:graphicFrameLocks xmlns:a="http://schemas.openxmlformats.org/drawingml/2006/main" noChangeAspect="1"/>
+            </wp:cNvGraphicFramePr>
+            <a:graphic xmlns:a="http://schemas.openxmlformats.org/drawingml/2006/main">
+              <a:graphicData uri="http://schemas.openxmlformats.org/drawingml/2006/picture">
+                <pic:pic xmlns:pic="http://schemas.openxmlformats.org/drawingml/2006/picture">
                   <pic:nvPicPr>
                     <pic:cNvPr id="0" name=""/>
                     <pic:cNvPicPr/>
                   </pic:nvPicPr>
                   <pic:blipFill>
-                    <a:blip r:embed="R7fcf3fc85fd442b5">
-                      <a:extLst xmlns:a="http://schemas.openxmlformats.org/drawingml/2006/main">
-                        <a:ext xmlns:a="http://schemas.openxmlformats.org/drawingml/2006/main" uri="{28A0092B-C50C-407E-A947-70E740481C1C}">
+                    <a:blip r:embed="rId10">
+                      <a:extLst>
+                        <a:ext uri="{28A0092B-C50C-407E-A947-70E740481C1C}">
                           <a14:useLocalDpi xmlns:a14="http://schemas.microsoft.com/office/drawing/2010/main" val="0"/>
                         </a:ext>
                       </a:extLst>
@@ -229,50 +301,7 @@
                     </a:stretch>
                   </pic:blipFill>
                   <pic:spPr>
-                    <a:xfrm rot="0" flipH="0" flipV="0">
-                      <a:off x="0" y="0"/>
-                      <a:ext cx="2827866" cy="1590675"/>
-                    </a:xfrm>
-                    <a:prstGeom prst="rect">
-                      <a:avLst/>
-                    </a:prstGeom>
-                  </pic:spPr>
-                </pic:pic>
-              </a:graphicData>
-            </a:graphic>
-          </wp:inline>
-        </w:drawing>
-      </w:r>
-      <w:r>
-        <w:drawing>
-          <wp:inline wp14:editId="3BF5F4D5" wp14:anchorId="6AF28070">
-            <wp:extent cx="2514600" cy="1352550"/>
-            <wp:effectExtent l="0" t="0" r="0" b="0"/>
-            <wp:docPr id="681814884" name="" title=""/>
-            <wp:cNvGraphicFramePr>
-              <a:graphicFrameLocks noChangeAspect="1"/>
-            </wp:cNvGraphicFramePr>
-            <a:graphic>
-              <a:graphicData uri="http://schemas.openxmlformats.org/drawingml/2006/picture">
-                <pic:pic>
-                  <pic:nvPicPr>
-                    <pic:cNvPr id="0" name=""/>
-                    <pic:cNvPicPr/>
-                  </pic:nvPicPr>
-                  <pic:blipFill>
-                    <a:blip r:embed="R10ea8c3224dc4a51">
-                      <a:extLst xmlns:a="http://schemas.openxmlformats.org/drawingml/2006/main">
-                        <a:ext xmlns:a="http://schemas.openxmlformats.org/drawingml/2006/main" uri="{28A0092B-C50C-407E-A947-70E740481C1C}">
-                          <a14:useLocalDpi xmlns:a14="http://schemas.microsoft.com/office/drawing/2010/main" val="0"/>
-                        </a:ext>
-                      </a:extLst>
-                    </a:blip>
-                    <a:stretch>
-                      <a:fillRect/>
-                    </a:stretch>
-                  </pic:blipFill>
-                  <pic:spPr>
-                    <a:xfrm rot="0" flipH="0" flipV="0">
+                    <a:xfrm>
                       <a:off x="0" y="0"/>
                       <a:ext cx="2514600" cy="1352550"/>
                     </a:xfrm>
@@ -287,26 +316,29 @@
         </w:drawing>
       </w:r>
       <w:r>
+        <w:rPr>
+          <w:noProof/>
+        </w:rPr>
         <w:drawing>
-          <wp:inline wp14:editId="1AC3F7A6" wp14:anchorId="356EBB11">
+          <wp:inline distT="0" distB="0" distL="0" distR="0" wp14:anchorId="356EBB11" wp14:editId="1AC3F7A6">
             <wp:extent cx="1466551" cy="952263"/>
             <wp:effectExtent l="0" t="0" r="0" b="0"/>
-            <wp:docPr id="2116841914" name="" title=""/>
+            <wp:docPr id="2116841914" name="Imagem 2116841914"/>
             <wp:cNvGraphicFramePr>
-              <a:graphicFrameLocks noChangeAspect="1"/>
+              <a:graphicFrameLocks xmlns:a="http://schemas.openxmlformats.org/drawingml/2006/main" noChangeAspect="1"/>
             </wp:cNvGraphicFramePr>
-            <a:graphic>
+            <a:graphic xmlns:a="http://schemas.openxmlformats.org/drawingml/2006/main">
               <a:graphicData uri="http://schemas.openxmlformats.org/drawingml/2006/picture">
-                <pic:pic>
+                <pic:pic xmlns:pic="http://schemas.openxmlformats.org/drawingml/2006/picture">
                   <pic:nvPicPr>
                     <pic:cNvPr id="0" name=""/>
                     <pic:cNvPicPr/>
                   </pic:nvPicPr>
                   <pic:blipFill>
-                    <a:blip r:embed="R2372bbac8a1d4ae4">
+                    <a:blip r:embed="rId11" cstate="print">
                       <a:extLst>
-                        <a:ext xmlns:a="http://schemas.openxmlformats.org/drawingml/2006/main" uri="{28A0092B-C50C-407E-A947-70E740481C1C}">
-                          <a14:useLocalDpi val="0"/>
+                        <a:ext uri="{28A0092B-C50C-407E-A947-70E740481C1C}">
+                          <a14:useLocalDpi xmlns:a14="http://schemas.microsoft.com/office/drawing/2010/main" val="0"/>
                         </a:ext>
                       </a:extLst>
                     </a:blip>
@@ -331,30 +363,30 @@
       </w:r>
     </w:p>
     <w:p>
-      <w:pPr>
-        <w:pStyle w:val="Normal"/>
-      </w:pPr>
-      <w:r>
+      <w:r>
+        <w:rPr>
+          <w:noProof/>
+        </w:rPr>
         <w:drawing>
-          <wp:inline wp14:editId="0D6DF973" wp14:anchorId="1E89A6A3">
+          <wp:inline distT="0" distB="0" distL="0" distR="0" wp14:anchorId="1E89A6A3" wp14:editId="0D6DF973">
             <wp:extent cx="1114425" cy="914400"/>
             <wp:effectExtent l="0" t="0" r="0" b="0"/>
-            <wp:docPr id="1092150642" name="" title=""/>
+            <wp:docPr id="1092150642" name="Imagem 1092150642"/>
             <wp:cNvGraphicFramePr>
-              <a:graphicFrameLocks noChangeAspect="1"/>
+              <a:graphicFrameLocks xmlns:a="http://schemas.openxmlformats.org/drawingml/2006/main" noChangeAspect="1"/>
             </wp:cNvGraphicFramePr>
-            <a:graphic>
+            <a:graphic xmlns:a="http://schemas.openxmlformats.org/drawingml/2006/main">
               <a:graphicData uri="http://schemas.openxmlformats.org/drawingml/2006/picture">
-                <pic:pic>
+                <pic:pic xmlns:pic="http://schemas.openxmlformats.org/drawingml/2006/picture">
                   <pic:nvPicPr>
                     <pic:cNvPr id="0" name=""/>
                     <pic:cNvPicPr/>
                   </pic:nvPicPr>
                   <pic:blipFill>
-                    <a:blip r:embed="Redb3ca271b2445b0">
+                    <a:blip r:embed="rId12">
                       <a:extLst>
-                        <a:ext xmlns:a="http://schemas.openxmlformats.org/drawingml/2006/main" uri="{28A0092B-C50C-407E-A947-70E740481C1C}">
-                          <a14:useLocalDpi val="0"/>
+                        <a:ext uri="{28A0092B-C50C-407E-A947-70E740481C1C}">
+                          <a14:useLocalDpi xmlns:a14="http://schemas.microsoft.com/office/drawing/2010/main" val="0"/>
                         </a:ext>
                       </a:extLst>
                     </a:blip>
@@ -378,26 +410,29 @@
         </w:drawing>
       </w:r>
       <w:r>
+        <w:rPr>
+          <w:noProof/>
+        </w:rPr>
         <w:drawing>
-          <wp:inline wp14:editId="432D77BC" wp14:anchorId="44AE73B5">
+          <wp:inline distT="0" distB="0" distL="0" distR="0" wp14:anchorId="44AE73B5" wp14:editId="432D77BC">
             <wp:extent cx="1638300" cy="971550"/>
             <wp:effectExtent l="0" t="0" r="0" b="0"/>
-            <wp:docPr id="1901826203" name="" title=""/>
+            <wp:docPr id="1901826203" name="Imagem 1901826203"/>
             <wp:cNvGraphicFramePr>
-              <a:graphicFrameLocks noChangeAspect="1"/>
+              <a:graphicFrameLocks xmlns:a="http://schemas.openxmlformats.org/drawingml/2006/main" noChangeAspect="1"/>
             </wp:cNvGraphicFramePr>
-            <a:graphic>
+            <a:graphic xmlns:a="http://schemas.openxmlformats.org/drawingml/2006/main">
               <a:graphicData uri="http://schemas.openxmlformats.org/drawingml/2006/picture">
-                <pic:pic>
+                <pic:pic xmlns:pic="http://schemas.openxmlformats.org/drawingml/2006/picture">
                   <pic:nvPicPr>
                     <pic:cNvPr id="0" name=""/>
                     <pic:cNvPicPr/>
                   </pic:nvPicPr>
                   <pic:blipFill>
-                    <a:blip r:embed="R68551ce78b99444a">
+                    <a:blip r:embed="rId13">
                       <a:extLst>
-                        <a:ext xmlns:a="http://schemas.openxmlformats.org/drawingml/2006/main" uri="{28A0092B-C50C-407E-A947-70E740481C1C}">
-                          <a14:useLocalDpi val="0"/>
+                        <a:ext uri="{28A0092B-C50C-407E-A947-70E740481C1C}">
+                          <a14:useLocalDpi xmlns:a14="http://schemas.microsoft.com/office/drawing/2010/main" val="0"/>
                         </a:ext>
                       </a:extLst>
                     </a:blip>
@@ -421,49 +456,40 @@
         </w:drawing>
       </w:r>
     </w:p>
+    <w:p/>
     <w:p>
-      <w:pPr>
-        <w:pStyle w:val="Normal"/>
-      </w:pPr>
+      <w:r>
+        <w:t>Gradiente linear de 90 °</w:t>
+      </w:r>
+      <w:r>
+        <w:t>: #a6a6a6, #fffff</w:t>
+      </w:r>
     </w:p>
     <w:p>
-      <w:pPr>
-        <w:pStyle w:val="Normal"/>
-      </w:pPr>
-      <w:r>
-        <w:rPr/>
-        <w:t>Gradiente linear de 90 °</w:t>
-      </w:r>
-      <w:r>
-        <w:rPr/>
-        <w:t>: #a6a6a6, #fffff</w:t>
-      </w:r>
-    </w:p>
-    <w:p>
-      <w:pPr>
-        <w:pStyle w:val="Normal"/>
-      </w:pPr>
-      <w:r>
+      <w:r>
+        <w:rPr>
+          <w:noProof/>
+        </w:rPr>
         <w:drawing>
-          <wp:inline wp14:editId="30D16582" wp14:anchorId="59DEB90F">
+          <wp:inline distT="0" distB="0" distL="0" distR="0" wp14:anchorId="59DEB90F" wp14:editId="30D16582">
             <wp:extent cx="2790825" cy="1571625"/>
             <wp:effectExtent l="0" t="0" r="0" b="0"/>
-            <wp:docPr id="821920162" name="" title=""/>
+            <wp:docPr id="821920162" name="Imagem 821920162"/>
             <wp:cNvGraphicFramePr>
-              <a:graphicFrameLocks noChangeAspect="1"/>
+              <a:graphicFrameLocks xmlns:a="http://schemas.openxmlformats.org/drawingml/2006/main" noChangeAspect="1"/>
             </wp:cNvGraphicFramePr>
-            <a:graphic>
+            <a:graphic xmlns:a="http://schemas.openxmlformats.org/drawingml/2006/main">
               <a:graphicData uri="http://schemas.openxmlformats.org/drawingml/2006/picture">
-                <pic:pic>
+                <pic:pic xmlns:pic="http://schemas.openxmlformats.org/drawingml/2006/picture">
                   <pic:nvPicPr>
                     <pic:cNvPr id="0" name=""/>
                     <pic:cNvPicPr/>
                   </pic:nvPicPr>
                   <pic:blipFill>
-                    <a:blip r:embed="R4fa8f0ec217f4ec1">
+                    <a:blip r:embed="rId14">
                       <a:extLst>
-                        <a:ext xmlns:a="http://schemas.openxmlformats.org/drawingml/2006/main" uri="{28A0092B-C50C-407E-A947-70E740481C1C}">
-                          <a14:useLocalDpi val="0"/>
+                        <a:ext uri="{28A0092B-C50C-407E-A947-70E740481C1C}">
+                          <a14:useLocalDpi xmlns:a14="http://schemas.microsoft.com/office/drawing/2010/main" val="0"/>
                         </a:ext>
                       </a:extLst>
                     </a:blip>
@@ -487,26 +513,29 @@
         </w:drawing>
       </w:r>
       <w:r>
+        <w:rPr>
+          <w:noProof/>
+        </w:rPr>
         <w:drawing>
-          <wp:inline wp14:editId="1B4C6CBE" wp14:anchorId="5C476C51">
+          <wp:inline distT="0" distB="0" distL="0" distR="0" wp14:anchorId="5C476C51" wp14:editId="1B4C6CBE">
             <wp:extent cx="2771775" cy="1614536"/>
             <wp:effectExtent l="0" t="0" r="0" b="0"/>
-            <wp:docPr id="1877688634" name="" title=""/>
+            <wp:docPr id="1877688634" name="Imagem 1877688634"/>
             <wp:cNvGraphicFramePr>
-              <a:graphicFrameLocks noChangeAspect="1"/>
+              <a:graphicFrameLocks xmlns:a="http://schemas.openxmlformats.org/drawingml/2006/main" noChangeAspect="1"/>
             </wp:cNvGraphicFramePr>
-            <a:graphic>
+            <a:graphic xmlns:a="http://schemas.openxmlformats.org/drawingml/2006/main">
               <a:graphicData uri="http://schemas.openxmlformats.org/drawingml/2006/picture">
-                <pic:pic>
+                <pic:pic xmlns:pic="http://schemas.openxmlformats.org/drawingml/2006/picture">
                   <pic:nvPicPr>
                     <pic:cNvPr id="0" name=""/>
                     <pic:cNvPicPr/>
                   </pic:nvPicPr>
                   <pic:blipFill>
-                    <a:blip r:embed="Rf131f7033142477f">
+                    <a:blip r:embed="rId15">
                       <a:extLst>
-                        <a:ext xmlns:a="http://schemas.openxmlformats.org/drawingml/2006/main" uri="{28A0092B-C50C-407E-A947-70E740481C1C}">
-                          <a14:useLocalDpi val="0"/>
+                        <a:ext uri="{28A0092B-C50C-407E-A947-70E740481C1C}">
+                          <a14:useLocalDpi xmlns:a14="http://schemas.microsoft.com/office/drawing/2010/main" val="0"/>
                         </a:ext>
                       </a:extLst>
                     </a:blip>
@@ -530,35 +559,35 @@
         </w:drawing>
       </w:r>
       <w:r>
-        <w:rPr/>
         <w:t xml:space="preserve"> </w:t>
       </w:r>
     </w:p>
     <w:p>
-      <w:pPr>
-        <w:pStyle w:val="Normal"/>
-      </w:pPr>
-      <w:r>
+      <w:r>
+        <w:rPr>
+          <w:noProof/>
+        </w:rPr>
+        <w:lastRenderedPageBreak/>
         <w:drawing>
-          <wp:inline wp14:editId="0EFCCFBF" wp14:anchorId="319DBBCE">
+          <wp:inline distT="0" distB="0" distL="0" distR="0" wp14:anchorId="319DBBCE" wp14:editId="0EFCCFBF">
             <wp:extent cx="2686050" cy="1569770"/>
             <wp:effectExtent l="0" t="0" r="0" b="0"/>
-            <wp:docPr id="1669289604" name="" title=""/>
+            <wp:docPr id="1669289604" name="Imagem 1669289604"/>
             <wp:cNvGraphicFramePr>
-              <a:graphicFrameLocks noChangeAspect="1"/>
+              <a:graphicFrameLocks xmlns:a="http://schemas.openxmlformats.org/drawingml/2006/main" noChangeAspect="1"/>
             </wp:cNvGraphicFramePr>
-            <a:graphic>
+            <a:graphic xmlns:a="http://schemas.openxmlformats.org/drawingml/2006/main">
               <a:graphicData uri="http://schemas.openxmlformats.org/drawingml/2006/picture">
-                <pic:pic>
+                <pic:pic xmlns:pic="http://schemas.openxmlformats.org/drawingml/2006/picture">
                   <pic:nvPicPr>
                     <pic:cNvPr id="0" name=""/>
                     <pic:cNvPicPr/>
                   </pic:nvPicPr>
                   <pic:blipFill>
-                    <a:blip r:embed="R8b08b098461a45e8">
+                    <a:blip r:embed="rId16">
                       <a:extLst>
-                        <a:ext xmlns:a="http://schemas.openxmlformats.org/drawingml/2006/main" uri="{28A0092B-C50C-407E-A947-70E740481C1C}">
-                          <a14:useLocalDpi val="0"/>
+                        <a:ext uri="{28A0092B-C50C-407E-A947-70E740481C1C}">
+                          <a14:useLocalDpi xmlns:a14="http://schemas.microsoft.com/office/drawing/2010/main" val="0"/>
                         </a:ext>
                       </a:extLst>
                     </a:blip>
@@ -582,26 +611,29 @@
         </w:drawing>
       </w:r>
       <w:r>
+        <w:rPr>
+          <w:noProof/>
+        </w:rPr>
         <w:drawing>
-          <wp:inline wp14:editId="16B40649" wp14:anchorId="0C3AB94E">
+          <wp:inline distT="0" distB="0" distL="0" distR="0" wp14:anchorId="0C3AB94E" wp14:editId="16B40649">
             <wp:extent cx="2712147" cy="1543426"/>
             <wp:effectExtent l="0" t="0" r="0" b="0"/>
-            <wp:docPr id="290236223" name="" title=""/>
+            <wp:docPr id="290236223" name="Imagem 290236223"/>
             <wp:cNvGraphicFramePr>
-              <a:graphicFrameLocks noChangeAspect="1"/>
+              <a:graphicFrameLocks xmlns:a="http://schemas.openxmlformats.org/drawingml/2006/main" noChangeAspect="1"/>
             </wp:cNvGraphicFramePr>
-            <a:graphic>
+            <a:graphic xmlns:a="http://schemas.openxmlformats.org/drawingml/2006/main">
               <a:graphicData uri="http://schemas.openxmlformats.org/drawingml/2006/picture">
-                <pic:pic>
+                <pic:pic xmlns:pic="http://schemas.openxmlformats.org/drawingml/2006/picture">
                   <pic:nvPicPr>
                     <pic:cNvPr id="0" name=""/>
                     <pic:cNvPicPr/>
                   </pic:nvPicPr>
                   <pic:blipFill>
-                    <a:blip r:embed="R35525bafc3d54248">
+                    <a:blip r:embed="rId17">
                       <a:extLst>
-                        <a:ext xmlns:a="http://schemas.openxmlformats.org/drawingml/2006/main" uri="{28A0092B-C50C-407E-A947-70E740481C1C}">
-                          <a14:useLocalDpi val="0"/>
+                        <a:ext uri="{28A0092B-C50C-407E-A947-70E740481C1C}">
+                          <a14:useLocalDpi xmlns:a14="http://schemas.microsoft.com/office/drawing/2010/main" val="0"/>
                         </a:ext>
                       </a:extLst>
                     </a:blip>
@@ -625,36 +657,32 @@
         </w:drawing>
       </w:r>
     </w:p>
+    <w:p/>
     <w:p>
-      <w:pPr>
-        <w:pStyle w:val="Normal"/>
-      </w:pPr>
-    </w:p>
-    <w:p>
-      <w:pPr>
-        <w:pStyle w:val="Normal"/>
-      </w:pPr>
-      <w:r>
+      <w:r>
+        <w:rPr>
+          <w:noProof/>
+        </w:rPr>
         <w:drawing>
-          <wp:inline wp14:editId="66EAE2ED" wp14:anchorId="4121B5AD">
+          <wp:inline distT="0" distB="0" distL="0" distR="0" wp14:anchorId="4121B5AD" wp14:editId="66EAE2ED">
             <wp:extent cx="2828925" cy="1609725"/>
             <wp:effectExtent l="0" t="0" r="0" b="0"/>
-            <wp:docPr id="1334422529" name="" title=""/>
+            <wp:docPr id="1334422529" name="Imagem 1334422529"/>
             <wp:cNvGraphicFramePr>
-              <a:graphicFrameLocks noChangeAspect="1"/>
+              <a:graphicFrameLocks xmlns:a="http://schemas.openxmlformats.org/drawingml/2006/main" noChangeAspect="1"/>
             </wp:cNvGraphicFramePr>
-            <a:graphic>
+            <a:graphic xmlns:a="http://schemas.openxmlformats.org/drawingml/2006/main">
               <a:graphicData uri="http://schemas.openxmlformats.org/drawingml/2006/picture">
-                <pic:pic>
+                <pic:pic xmlns:pic="http://schemas.openxmlformats.org/drawingml/2006/picture">
                   <pic:nvPicPr>
                     <pic:cNvPr id="0" name=""/>
                     <pic:cNvPicPr/>
                   </pic:nvPicPr>
                   <pic:blipFill>
-                    <a:blip r:embed="Rc1d0fe4b228c4ab4">
+                    <a:blip r:embed="rId18">
                       <a:extLst>
-                        <a:ext xmlns:a="http://schemas.openxmlformats.org/drawingml/2006/main" uri="{28A0092B-C50C-407E-A947-70E740481C1C}">
-                          <a14:useLocalDpi val="0"/>
+                        <a:ext uri="{28A0092B-C50C-407E-A947-70E740481C1C}">
+                          <a14:useLocalDpi xmlns:a14="http://schemas.microsoft.com/office/drawing/2010/main" val="0"/>
                         </a:ext>
                       </a:extLst>
                     </a:blip>
@@ -679,7 +707,7 @@
       </w:r>
     </w:p>
     <w:sectPr>
-      <w:pgSz w:w="11906" w:h="16838" w:orient="portrait"/>
+      <w:pgSz w:w="11906" w:h="16838"/>
       <w:pgMar w:top="1440" w:right="1440" w:bottom="1440" w:left="1440" w:header="720" w:footer="720" w:gutter="0"/>
       <w:cols w:space="720"/>
       <w:docGrid w:linePitch="360"/>
@@ -689,11 +717,11 @@
 </file>
 
 <file path=word/styles.xml><?xml version="1.0" encoding="utf-8"?>
-<w:styles xmlns:wp14="http://schemas.microsoft.com/office/word/2010/wordprocessingDrawing" xmlns:mc="http://schemas.openxmlformats.org/markup-compatibility/2006" xmlns:r="http://schemas.openxmlformats.org/officeDocument/2006/relationships" xmlns:w="http://schemas.openxmlformats.org/wordprocessingml/2006/main" xmlns:w14="http://schemas.microsoft.com/office/word/2010/wordml" xmlns:w15="http://schemas.microsoft.com/office/word/2012/wordml" mc:Ignorable="w14 w15 wp14">
+<w:styles xmlns:mc="http://schemas.openxmlformats.org/markup-compatibility/2006" xmlns:r="http://schemas.openxmlformats.org/officeDocument/2006/relationships" xmlns:w="http://schemas.openxmlformats.org/wordprocessingml/2006/main" xmlns:w14="http://schemas.microsoft.com/office/word/2010/wordml" xmlns:w15="http://schemas.microsoft.com/office/word/2012/wordml" xmlns:w16cex="http://schemas.microsoft.com/office/word/2018/wordml/cex" xmlns:w16cid="http://schemas.microsoft.com/office/word/2016/wordml/cid" xmlns:w16="http://schemas.microsoft.com/office/word/2018/wordml" xmlns:w16sdtdh="http://schemas.microsoft.com/office/word/2020/wordml/sdtdatahash" xmlns:w16se="http://schemas.microsoft.com/office/word/2015/wordml/symex" mc:Ignorable="w14 w15 w16se w16cid w16 w16cex w16sdtdh">
   <w:docDefaults>
     <w:rPrDefault>
       <w:rPr>
-        <w:rFonts w:asciiTheme="minorHAnsi" w:hAnsiTheme="minorHAnsi" w:eastAsiaTheme="minorHAnsi" w:cstheme="minorBidi"/>
+        <w:rFonts w:asciiTheme="minorHAnsi" w:eastAsiaTheme="minorHAnsi" w:hAnsiTheme="minorHAnsi" w:cstheme="minorBidi"/>
         <w:sz w:val="22"/>
         <w:szCs w:val="22"/>
         <w:lang w:val="pt-BR" w:eastAsia="en-US" w:bidi="ar-SA"/>
@@ -705,17 +733,17 @@
       </w:pPr>
     </w:pPrDefault>
   </w:docDefaults>
-  <w:latentStyles w:defLockedState="0" w:defUIPriority="99" w:defSemiHidden="0" w:defUnhideWhenUsed="0" w:defQFormat="0" w:count="371">
+  <w:latentStyles w:defLockedState="0" w:defUIPriority="99" w:defSemiHidden="0" w:defUnhideWhenUsed="0" w:defQFormat="0" w:count="376">
     <w:lsdException w:name="Normal" w:uiPriority="0" w:qFormat="1"/>
     <w:lsdException w:name="heading 1" w:uiPriority="9" w:qFormat="1"/>
-    <w:lsdException w:name="heading 2" w:uiPriority="9" w:semiHidden="1" w:unhideWhenUsed="1" w:qFormat="1"/>
-    <w:lsdException w:name="heading 3" w:uiPriority="9" w:semiHidden="1" w:unhideWhenUsed="1" w:qFormat="1"/>
-    <w:lsdException w:name="heading 4" w:uiPriority="9" w:semiHidden="1" w:unhideWhenUsed="1" w:qFormat="1"/>
-    <w:lsdException w:name="heading 5" w:uiPriority="9" w:semiHidden="1" w:unhideWhenUsed="1" w:qFormat="1"/>
-    <w:lsdException w:name="heading 6" w:uiPriority="9" w:semiHidden="1" w:unhideWhenUsed="1" w:qFormat="1"/>
-    <w:lsdException w:name="heading 7" w:uiPriority="9" w:semiHidden="1" w:unhideWhenUsed="1" w:qFormat="1"/>
-    <w:lsdException w:name="heading 8" w:uiPriority="9" w:semiHidden="1" w:unhideWhenUsed="1" w:qFormat="1"/>
-    <w:lsdException w:name="heading 9" w:uiPriority="9" w:semiHidden="1" w:unhideWhenUsed="1" w:qFormat="1"/>
+    <w:lsdException w:name="heading 2" w:semiHidden="1" w:uiPriority="9" w:unhideWhenUsed="1" w:qFormat="1"/>
+    <w:lsdException w:name="heading 3" w:semiHidden="1" w:uiPriority="9" w:unhideWhenUsed="1" w:qFormat="1"/>
+    <w:lsdException w:name="heading 4" w:semiHidden="1" w:uiPriority="9" w:unhideWhenUsed="1" w:qFormat="1"/>
+    <w:lsdException w:name="heading 5" w:semiHidden="1" w:uiPriority="9" w:unhideWhenUsed="1" w:qFormat="1"/>
+    <w:lsdException w:name="heading 6" w:semiHidden="1" w:uiPriority="9" w:unhideWhenUsed="1" w:qFormat="1"/>
+    <w:lsdException w:name="heading 7" w:semiHidden="1" w:uiPriority="9" w:unhideWhenUsed="1" w:qFormat="1"/>
+    <w:lsdException w:name="heading 8" w:semiHidden="1" w:uiPriority="9" w:unhideWhenUsed="1" w:qFormat="1"/>
+    <w:lsdException w:name="heading 9" w:semiHidden="1" w:uiPriority="9" w:unhideWhenUsed="1" w:qFormat="1"/>
     <w:lsdException w:name="index 1" w:semiHidden="1" w:unhideWhenUsed="1"/>
     <w:lsdException w:name="index 2" w:semiHidden="1" w:unhideWhenUsed="1"/>
     <w:lsdException w:name="index 3" w:semiHidden="1" w:unhideWhenUsed="1"/>
@@ -725,22 +753,22 @@
     <w:lsdException w:name="index 7" w:semiHidden="1" w:unhideWhenUsed="1"/>
     <w:lsdException w:name="index 8" w:semiHidden="1" w:unhideWhenUsed="1"/>
     <w:lsdException w:name="index 9" w:semiHidden="1" w:unhideWhenUsed="1"/>
-    <w:lsdException w:name="toc 1" w:uiPriority="39" w:semiHidden="1" w:unhideWhenUsed="1"/>
-    <w:lsdException w:name="toc 2" w:uiPriority="39" w:semiHidden="1" w:unhideWhenUsed="1"/>
-    <w:lsdException w:name="toc 3" w:uiPriority="39" w:semiHidden="1" w:unhideWhenUsed="1"/>
-    <w:lsdException w:name="toc 4" w:uiPriority="39" w:semiHidden="1" w:unhideWhenUsed="1"/>
-    <w:lsdException w:name="toc 5" w:uiPriority="39" w:semiHidden="1" w:unhideWhenUsed="1"/>
-    <w:lsdException w:name="toc 6" w:uiPriority="39" w:semiHidden="1" w:unhideWhenUsed="1"/>
-    <w:lsdException w:name="toc 7" w:uiPriority="39" w:semiHidden="1" w:unhideWhenUsed="1"/>
-    <w:lsdException w:name="toc 8" w:uiPriority="39" w:semiHidden="1" w:unhideWhenUsed="1"/>
-    <w:lsdException w:name="toc 9" w:uiPriority="39" w:semiHidden="1" w:unhideWhenUsed="1"/>
+    <w:lsdException w:name="toc 1" w:semiHidden="1" w:uiPriority="39" w:unhideWhenUsed="1"/>
+    <w:lsdException w:name="toc 2" w:semiHidden="1" w:uiPriority="39" w:unhideWhenUsed="1"/>
+    <w:lsdException w:name="toc 3" w:semiHidden="1" w:uiPriority="39" w:unhideWhenUsed="1"/>
+    <w:lsdException w:name="toc 4" w:semiHidden="1" w:uiPriority="39" w:unhideWhenUsed="1"/>
+    <w:lsdException w:name="toc 5" w:semiHidden="1" w:uiPriority="39" w:unhideWhenUsed="1"/>
+    <w:lsdException w:name="toc 6" w:semiHidden="1" w:uiPriority="39" w:unhideWhenUsed="1"/>
+    <w:lsdException w:name="toc 7" w:semiHidden="1" w:uiPriority="39" w:unhideWhenUsed="1"/>
+    <w:lsdException w:name="toc 8" w:semiHidden="1" w:uiPriority="39" w:unhideWhenUsed="1"/>
+    <w:lsdException w:name="toc 9" w:semiHidden="1" w:uiPriority="39" w:unhideWhenUsed="1"/>
     <w:lsdException w:name="Normal Indent" w:semiHidden="1" w:unhideWhenUsed="1"/>
     <w:lsdException w:name="footnote text" w:semiHidden="1" w:unhideWhenUsed="1"/>
     <w:lsdException w:name="annotation text" w:semiHidden="1" w:unhideWhenUsed="1"/>
     <w:lsdException w:name="header" w:semiHidden="1" w:unhideWhenUsed="1"/>
     <w:lsdException w:name="footer" w:semiHidden="1" w:unhideWhenUsed="1"/>
     <w:lsdException w:name="index heading" w:semiHidden="1" w:unhideWhenUsed="1"/>
-    <w:lsdException w:name="caption" w:uiPriority="35" w:semiHidden="1" w:unhideWhenUsed="1" w:qFormat="1"/>
+    <w:lsdException w:name="caption" w:semiHidden="1" w:uiPriority="35" w:unhideWhenUsed="1" w:qFormat="1"/>
     <w:lsdException w:name="table of figures" w:semiHidden="1" w:unhideWhenUsed="1"/>
     <w:lsdException w:name="envelope address" w:semiHidden="1" w:unhideWhenUsed="1"/>
     <w:lsdException w:name="envelope return" w:semiHidden="1" w:unhideWhenUsed="1"/>
@@ -771,7 +799,7 @@
     <w:lsdException w:name="Title" w:uiPriority="10" w:qFormat="1"/>
     <w:lsdException w:name="Closing" w:semiHidden="1" w:unhideWhenUsed="1"/>
     <w:lsdException w:name="Signature" w:semiHidden="1" w:unhideWhenUsed="1"/>
-    <w:lsdException w:name="Default Paragraph Font" w:uiPriority="1" w:semiHidden="1" w:unhideWhenUsed="1"/>
+    <w:lsdException w:name="Default Paragraph Font" w:semiHidden="1" w:uiPriority="1" w:unhideWhenUsed="1"/>
     <w:lsdException w:name="Body Text" w:semiHidden="1" w:unhideWhenUsed="1"/>
     <w:lsdException w:name="Body Text Indent" w:semiHidden="1" w:unhideWhenUsed="1"/>
     <w:lsdException w:name="List Continue" w:semiHidden="1" w:unhideWhenUsed="1"/>
@@ -971,8 +999,8 @@
     <w:lsdException w:name="Subtle Reference" w:uiPriority="31" w:qFormat="1"/>
     <w:lsdException w:name="Intense Reference" w:uiPriority="32" w:qFormat="1"/>
     <w:lsdException w:name="Book Title" w:uiPriority="33" w:qFormat="1"/>
-    <w:lsdException w:name="Bibliography" w:uiPriority="37" w:semiHidden="1" w:unhideWhenUsed="1"/>
-    <w:lsdException w:name="TOC Heading" w:uiPriority="39" w:semiHidden="1" w:unhideWhenUsed="1" w:qFormat="1"/>
+    <w:lsdException w:name="Bibliography" w:semiHidden="1" w:uiPriority="37" w:unhideWhenUsed="1"/>
+    <w:lsdException w:name="TOC Heading" w:semiHidden="1" w:uiPriority="39" w:unhideWhenUsed="1" w:qFormat="1"/>
     <w:lsdException w:name="Plain Table 1" w:uiPriority="41"/>
     <w:lsdException w:name="Plain Table 2" w:uiPriority="42"/>
     <w:lsdException w:name="Plain Table 3" w:uiPriority="43"/>
@@ -1077,18 +1105,23 @@
     <w:lsdException w:name="List Table 5 Dark Accent 6" w:uiPriority="50"/>
     <w:lsdException w:name="List Table 6 Colorful Accent 6" w:uiPriority="51"/>
     <w:lsdException w:name="List Table 7 Colorful Accent 6" w:uiPriority="52"/>
+    <w:lsdException w:name="Mention" w:semiHidden="1" w:unhideWhenUsed="1"/>
+    <w:lsdException w:name="Smart Hyperlink" w:semiHidden="1" w:unhideWhenUsed="1"/>
+    <w:lsdException w:name="Hashtag" w:semiHidden="1" w:unhideWhenUsed="1"/>
+    <w:lsdException w:name="Unresolved Mention" w:semiHidden="1" w:unhideWhenUsed="1"/>
+    <w:lsdException w:name="Smart Link" w:semiHidden="1" w:unhideWhenUsed="1"/>
   </w:latentStyles>
-  <w:style w:type="paragraph" w:styleId="Normal" w:default="1">
+  <w:style w:type="paragraph" w:default="1" w:styleId="Normal">
     <w:name w:val="Normal"/>
     <w:qFormat/>
   </w:style>
-  <w:style w:type="character" w:styleId="DefaultParagraphFont" w:default="1">
+  <w:style w:type="character" w:default="1" w:styleId="Fontepargpadro">
     <w:name w:val="Default Paragraph Font"/>
     <w:uiPriority w:val="1"/>
     <w:semiHidden/>
     <w:unhideWhenUsed/>
   </w:style>
-  <w:style w:type="table" w:styleId="TableNormal" w:default="1">
+  <w:style w:type="table" w:default="1" w:styleId="Tabelanormal">
     <w:name w:val="Normal Table"/>
     <w:uiPriority w:val="99"/>
     <w:semiHidden/>
@@ -1103,18 +1136,18 @@
       </w:tblCellMar>
     </w:tblPr>
   </w:style>
-  <w:style w:type="numbering" w:styleId="NoList" w:default="1">
+  <w:style w:type="numbering" w:default="1" w:styleId="Semlista">
     <w:name w:val="No List"/>
     <w:uiPriority w:val="99"/>
     <w:semiHidden/>
     <w:unhideWhenUsed/>
   </w:style>
-  <w:style xmlns:w14="http://schemas.microsoft.com/office/word/2010/wordml" xmlns:mc="http://schemas.openxmlformats.org/markup-compatibility/2006" xmlns:w="http://schemas.openxmlformats.org/wordprocessingml/2006/main" w:type="character" w:styleId="Hyperlink" mc:Ignorable="w14">
-    <w:name xmlns:w="http://schemas.openxmlformats.org/wordprocessingml/2006/main" w:val="Hyperlink"/>
-    <w:basedOn xmlns:w="http://schemas.openxmlformats.org/wordprocessingml/2006/main" w:val="DefaultParagraphFont"/>
-    <w:uiPriority xmlns:w="http://schemas.openxmlformats.org/wordprocessingml/2006/main" w:val="99"/>
-    <w:unhideWhenUsed xmlns:w="http://schemas.openxmlformats.org/wordprocessingml/2006/main"/>
-    <w:rPr xmlns:w="http://schemas.openxmlformats.org/wordprocessingml/2006/main">
+  <w:style w:type="character" w:styleId="Hyperlink">
+    <w:name w:val="Hyperlink"/>
+    <w:basedOn w:val="Fontepargpadro"/>
+    <w:uiPriority w:val="99"/>
+    <w:unhideWhenUsed/>
+    <w:rPr>
       <w:color w:val="0563C1" w:themeColor="hyperlink"/>
       <w:u w:val="single"/>
     </w:rPr>

</xml_diff>